<commit_message>
10/07/2014 3 Adicionadas funões ao botão voltar e esc
</commit_message>
<xml_diff>
--- a/Space_Tanker/Space_Tanker/Documentos/GDD.docx
+++ b/Space_Tanker/Space_Tanker/Documentos/GDD.docx
@@ -73,73 +73,43 @@
         <w:t xml:space="preserve">Ideia principal:</w:t>
         <w:br/>
         <w:br/>
-      </w:r>
-      <w:r>
-        <w:rPr>
-          <w:rFonts w:ascii="Calibri" w:hAnsi="Calibri" w:cs="Calibri" w:eastAsia="Calibri"/>
-          <w:color w:val="auto"/>
-          <w:spacing w:val="0"/>
-          <w:position w:val="0"/>
-          <w:sz w:val="20"/>
-          <w:shd w:fill="FFFF00" w:val="clear"/>
-        </w:rPr>
         <w:t xml:space="preserve">O tema do jogo gira em torno de uma invasão alienígena a um sistema planetário </w:t>
       </w:r>
       <w:r>
         <w:rPr>
-          <w:rFonts w:ascii="Calibri" w:hAnsi="Calibri" w:cs="Calibri" w:eastAsia="Calibri"/>
-          <w:color w:val="auto"/>
-          <w:spacing w:val="0"/>
-          <w:position w:val="0"/>
-          <w:sz w:val="20"/>
-          <w:shd w:fill="FFFF00" w:val="clear"/>
+          <w:rFonts w:ascii="Verdana" w:hAnsi="Verdana" w:cs="Verdana" w:eastAsia="Verdana"/>
+          <w:color w:val="auto"/>
+          <w:spacing w:val="0"/>
+          <w:position w:val="0"/>
+          <w:sz w:val="20"/>
+          <w:shd w:fill="auto" w:val="clear"/>
         </w:rPr>
         <w:t xml:space="preserve">–</w:t>
       </w:r>
       <w:r>
         <w:rPr>
-          <w:rFonts w:ascii="Calibri" w:hAnsi="Calibri" w:cs="Calibri" w:eastAsia="Calibri"/>
-          <w:color w:val="auto"/>
-          <w:spacing w:val="0"/>
-          <w:position w:val="0"/>
-          <w:sz w:val="20"/>
-          <w:shd w:fill="FFFF00" w:val="clear"/>
-        </w:rPr>
-        <w:t xml:space="preserve"> ou algo assim. O jogo tem como principal característica a personalização da nave do jogador para enfrentar inimigos em escala de dificuldade crescente. Existem algumas naves para o jogador escolher, com quantidade diferente em cada atributo, o que irá contribuir para a diferenciação da sua jogabilidade.</w:t>
-      </w:r>
-      <w:r>
-        <w:rPr>
-          <w:rFonts w:ascii="Verdana" w:hAnsi="Verdana" w:cs="Verdana" w:eastAsia="Verdana"/>
-          <w:color w:val="auto"/>
-          <w:spacing w:val="0"/>
-          <w:position w:val="0"/>
-          <w:sz w:val="20"/>
-          <w:shd w:fill="auto" w:val="clear"/>
-        </w:rPr>
-        <w:br/>
-        <w:br/>
-      </w:r>
-      <w:r>
-        <w:rPr>
-          <w:rFonts w:ascii="Verdana" w:hAnsi="Verdana" w:cs="Verdana" w:eastAsia="Verdana"/>
-          <w:strike w:val="true"/>
-          <w:color w:val="auto"/>
-          <w:spacing w:val="0"/>
-          <w:position w:val="0"/>
-          <w:sz w:val="20"/>
-          <w:shd w:fill="auto" w:val="clear"/>
-        </w:rPr>
+          <w:rFonts w:ascii="Verdana" w:hAnsi="Verdana" w:cs="Verdana" w:eastAsia="Verdana"/>
+          <w:color w:val="auto"/>
+          <w:spacing w:val="0"/>
+          <w:position w:val="0"/>
+          <w:sz w:val="20"/>
+          <w:shd w:fill="auto" w:val="clear"/>
+        </w:rPr>
+        <w:t xml:space="preserve"> ou algo assim. O jogo tem como principal caracter</w:t>
+      </w:r>
+      <w:r>
+        <w:rPr>
+          <w:rFonts w:ascii="Verdana" w:hAnsi="Verdana" w:cs="Verdana" w:eastAsia="Verdana"/>
+          <w:color w:val="auto"/>
+          <w:spacing w:val="0"/>
+          <w:position w:val="0"/>
+          <w:sz w:val="20"/>
+          <w:shd w:fill="auto" w:val="clear"/>
+        </w:rPr>
+        <w:t xml:space="preserve">ística a personalização da nave do jogador para enfrentar inimigos em escala de dificuldade crescente. Existem algumas naves para o jogador escolher, com quantidade diferente em cada atributo, o que irá contribuir para a diferenciação da sua jogabilidade.</w:t>
+        <w:br/>
+        <w:br/>
         <w:t xml:space="preserve">A ideia principal do jogo é, poder montar uma nave, personalizar sua nave e lutar contra inimigos de igual pra igual, as regras que se aplicam ao jogador também se aplicam aos inimigos. Quase um jogo de luta entre naves, não um jogo fácil onde o sua nave destrói centenas de naves fracas.</w:t>
-      </w:r>
-      <w:r>
-        <w:rPr>
-          <w:rFonts w:ascii="Verdana" w:hAnsi="Verdana" w:cs="Verdana" w:eastAsia="Verdana"/>
-          <w:color w:val="auto"/>
-          <w:spacing w:val="0"/>
-          <w:position w:val="0"/>
-          <w:sz w:val="20"/>
-          <w:shd w:fill="auto" w:val="clear"/>
-        </w:rPr>
         <w:br/>
         <w:br/>
         <w:t xml:space="preserve">Está sendo desenvolvido para Windows Phone e Windows(Versão de testes) com o XNA e vai ser Portado para outras plataformas com o MonoGame.</w:t>
@@ -176,104 +146,18 @@
         <w:t xml:space="preserve">Resolução da tela:</w:t>
         <w:br/>
         <w:br/>
-      </w:r>
-      <w:r>
-        <w:rPr>
-          <w:rFonts w:ascii="Verdana" w:hAnsi="Verdana" w:cs="Verdana" w:eastAsia="Verdana"/>
-          <w:strike w:val="true"/>
-          <w:color w:val="auto"/>
-          <w:spacing w:val="0"/>
-          <w:position w:val="0"/>
-          <w:sz w:val="20"/>
-          <w:shd w:fill="auto" w:val="clear"/>
-        </w:rPr>
         <w:t xml:space="preserve">A resolução virtual do jogo vai ser definida pelo artista do projeto.</w:t>
         <w:br/>
         <w:t xml:space="preserve">Esta resolução virtual deve ser algo entre WVGA (800 x 480) e HD 1080 (1920 x 1080).</w:t>
         <w:br/>
         <w:br/>
-      </w:r>
-      <w:r>
-        <w:rPr>
-          <w:rFonts w:ascii="Verdana" w:hAnsi="Verdana" w:cs="Verdana" w:eastAsia="Verdana"/>
-          <w:color w:val="auto"/>
-          <w:spacing w:val="0"/>
-          <w:position w:val="0"/>
-          <w:sz w:val="20"/>
-          <w:shd w:fill="FFFF00" w:val="clear"/>
-        </w:rPr>
-        <w:t xml:space="preserve">A resolução virtual do jogo vai ser WXGA </w:t>
-      </w:r>
-      <w:r>
-        <w:rPr>
-          <w:rFonts w:ascii="Verdana" w:hAnsi="Verdana" w:cs="Verdana" w:eastAsia="Verdana"/>
-          <w:color w:val="auto"/>
-          <w:spacing w:val="0"/>
-          <w:position w:val="0"/>
-          <w:sz w:val="20"/>
-          <w:shd w:fill="FFFF00" w:val="clear"/>
-        </w:rPr>
-        <w:t xml:space="preserve">768x1280.</w:t>
-      </w:r>
-      <w:r>
-        <w:rPr>
-          <w:rFonts w:ascii="Verdana" w:hAnsi="Verdana" w:cs="Verdana" w:eastAsia="Verdana"/>
-          <w:strike w:val="true"/>
-          <w:color w:val="auto"/>
-          <w:spacing w:val="0"/>
-          <w:position w:val="0"/>
-          <w:sz w:val="20"/>
-          <w:shd w:fill="FFFF00" w:val="clear"/>
-        </w:rPr>
-        <w:br/>
-      </w:r>
-      <w:r>
-        <w:rPr>
-          <w:rFonts w:ascii="Verdana" w:hAnsi="Verdana" w:cs="Verdana" w:eastAsia="Verdana"/>
-          <w:color w:val="auto"/>
-          <w:spacing w:val="0"/>
-          <w:position w:val="0"/>
-          <w:sz w:val="20"/>
-          <w:shd w:fill="auto" w:val="clear"/>
-        </w:rPr>
+        <w:t xml:space="preserve">A resolução virtual do jogo vai ser WXGA 768x1280.</w:t>
+        <w:br/>
         <w:br/>
         <w:t xml:space="preserve">Esta resolução virtual vai se adaptar, sem perda de proporção, à qualquer resolução real de tela.</w:t>
         <w:br/>
         <w:br/>
-        <w:t xml:space="preserve">Para testes vou utilizar meu notebook com a resolução de 1366 x 768, um Windows Phone com 800 x 480 </w:t>
-      </w:r>
-      <w:r>
-        <w:rPr>
-          <w:rFonts w:ascii="Verdana" w:hAnsi="Verdana" w:cs="Verdana" w:eastAsia="Verdana"/>
-          <w:color w:val="auto"/>
-          <w:spacing w:val="0"/>
-          <w:position w:val="0"/>
-          <w:sz w:val="20"/>
-          <w:shd w:fill="FFFF00" w:val="clear"/>
-        </w:rPr>
-        <w:t xml:space="preserve">e outro Windows Phone com </w:t>
-      </w:r>
-      <w:r>
-        <w:rPr>
-          <w:rFonts w:ascii="Verdana" w:hAnsi="Verdana" w:cs="Verdana" w:eastAsia="Verdana"/>
-          <w:color w:val="auto"/>
-          <w:spacing w:val="0"/>
-          <w:position w:val="0"/>
-          <w:sz w:val="20"/>
-          <w:shd w:fill="FFFF00" w:val="clear"/>
-        </w:rPr>
-        <w:t xml:space="preserve">768 x 1280</w:t>
-      </w:r>
-      <w:r>
-        <w:rPr>
-          <w:rFonts w:ascii="Verdana" w:hAnsi="Verdana" w:cs="Verdana" w:eastAsia="Verdana"/>
-          <w:color w:val="auto"/>
-          <w:spacing w:val="0"/>
-          <w:position w:val="0"/>
-          <w:sz w:val="20"/>
-          <w:shd w:fill="auto" w:val="clear"/>
-        </w:rPr>
-        <w:t xml:space="preserve">.</w:t>
+        <w:t xml:space="preserve">Para testes vou utilizar meu notebook com a resolução de 1366 x 768, um Windows Phone com 800 x 480 e outro Windows Phone com 768 x 1280.</w:t>
         <w:br/>
       </w:r>
     </w:p>
@@ -344,54 +228,13 @@
         <w:t xml:space="preserve">Level Up:</w:t>
         <w:br/>
         <w:br/>
-      </w:r>
-      <w:r>
-        <w:rPr>
-          <w:rFonts w:ascii="Verdana" w:hAnsi="Verdana" w:cs="Verdana" w:eastAsia="Verdana"/>
-          <w:strike w:val="true"/>
-          <w:color w:val="auto"/>
-          <w:spacing w:val="0"/>
-          <w:position w:val="0"/>
-          <w:sz w:val="20"/>
-          <w:shd w:fill="auto" w:val="clear"/>
-        </w:rPr>
         <w:t xml:space="preserve">Com os pontos ganhos durante as missões o jogador pode aumentar o level da nave, clicando em algum botão de level up na tela do Hangar, bem simples assim.</w:t>
-      </w:r>
-      <w:r>
-        <w:rPr>
-          <w:rFonts w:ascii="Verdana" w:hAnsi="Verdana" w:cs="Verdana" w:eastAsia="Verdana"/>
-          <w:color w:val="auto"/>
-          <w:spacing w:val="0"/>
-          <w:position w:val="0"/>
-          <w:sz w:val="20"/>
-          <w:shd w:fill="auto" w:val="clear"/>
-        </w:rPr>
-        <w:br/>
-        <w:br/>
-      </w:r>
-      <w:r>
-        <w:rPr>
-          <w:rFonts w:ascii="Verdana" w:hAnsi="Verdana" w:cs="Verdana" w:eastAsia="Verdana"/>
-          <w:color w:val="auto"/>
-          <w:spacing w:val="0"/>
-          <w:position w:val="0"/>
-          <w:sz w:val="20"/>
-          <w:shd w:fill="FFFF00" w:val="clear"/>
-        </w:rPr>
+        <w:br/>
+        <w:br/>
         <w:t xml:space="preserve">O level up é feito automaticamente conforme o jogagor ganha pontos de experiencia matando inimigos.</w:t>
         <w:br/>
         <w:br/>
         <w:t xml:space="preserve">Após subir o level o jogador aumenta automaticamente os atributos base da nave, baseado no tipo de nave que foi escolhido no inicio do jogo.</w:t>
-      </w:r>
-      <w:r>
-        <w:rPr>
-          <w:rFonts w:ascii="Verdana" w:hAnsi="Verdana" w:cs="Verdana" w:eastAsia="Verdana"/>
-          <w:color w:val="auto"/>
-          <w:spacing w:val="0"/>
-          <w:position w:val="0"/>
-          <w:sz w:val="20"/>
-          <w:shd w:fill="auto" w:val="clear"/>
-        </w:rPr>
         <w:br/>
       </w:r>
     </w:p>
@@ -1047,7 +890,7 @@
           <w:spacing w:val="0"/>
           <w:position w:val="0"/>
           <w:sz w:val="20"/>
-          <w:shd w:fill="FFFF00" w:val="clear"/>
+          <w:shd w:fill="auto" w:val="clear"/>
         </w:rPr>
         <w:t xml:space="preserve">Tipo de Blindagem</w:t>
         <w:br/>
@@ -1153,8 +996,8 @@
         <w:br/>
       </w:r>
       <w:r>
-        <w:object w:dxaOrig="8949" w:dyaOrig="5385">
-          <v:rect xmlns:o="urn:schemas-microsoft-com:office:office" xmlns:v="urn:schemas-microsoft-com:vml" id="rectole0000000000" style="width:447.450000pt;height:269.250000pt" o:preferrelative="t" o:ole="">
+        <w:object w:dxaOrig="9050" w:dyaOrig="5446">
+          <v:rect xmlns:o="urn:schemas-microsoft-com:office:office" xmlns:v="urn:schemas-microsoft-com:vml" id="rectole0000000000" style="width:452.500000pt;height:272.300000pt" o:preferrelative="t" o:ole="">
             <o:lock v:ext="edit"/>
             <v:imagedata xmlns:r="http://schemas.openxmlformats.org/officeDocument/2006/relationships" r:id="docRId1" o:title=""/>
           </v:rect>
@@ -1212,8 +1055,8 @@
         <w:br/>
       </w:r>
       <w:r>
-        <w:object w:dxaOrig="9293" w:dyaOrig="5567">
-          <v:rect xmlns:o="urn:schemas-microsoft-com:office:office" xmlns:v="urn:schemas-microsoft-com:vml" id="rectole0000000001" style="width:464.650000pt;height:278.350000pt" o:preferrelative="t" o:ole="">
+        <w:object w:dxaOrig="9414" w:dyaOrig="5629">
+          <v:rect xmlns:o="urn:schemas-microsoft-com:office:office" xmlns:v="urn:schemas-microsoft-com:vml" id="rectole0000000001" style="width:470.700000pt;height:281.450000pt" o:preferrelative="t" o:ole="">
             <o:lock v:ext="edit"/>
             <v:imagedata xmlns:r="http://schemas.openxmlformats.org/officeDocument/2006/relationships" r:id="docRId3" o:title=""/>
           </v:rect>
@@ -1426,8 +1269,8 @@
         <w:br/>
       </w:r>
       <w:r>
-        <w:object w:dxaOrig="9293" w:dyaOrig="5567">
-          <v:rect xmlns:o="urn:schemas-microsoft-com:office:office" xmlns:v="urn:schemas-microsoft-com:vml" id="rectole0000000002" style="width:464.650000pt;height:278.350000pt" o:preferrelative="t" o:ole="">
+        <w:object w:dxaOrig="9414" w:dyaOrig="5629">
+          <v:rect xmlns:o="urn:schemas-microsoft-com:office:office" xmlns:v="urn:schemas-microsoft-com:vml" id="rectole0000000002" style="width:470.700000pt;height:281.450000pt" o:preferrelative="t" o:ole="">
             <o:lock v:ext="edit"/>
             <v:imagedata xmlns:r="http://schemas.openxmlformats.org/officeDocument/2006/relationships" r:id="docRId5" o:title=""/>
           </v:rect>
@@ -1523,8 +1366,8 @@
         <w:br/>
       </w:r>
       <w:r>
-        <w:object w:dxaOrig="8949" w:dyaOrig="5385">
-          <v:rect xmlns:o="urn:schemas-microsoft-com:office:office" xmlns:v="urn:schemas-microsoft-com:vml" id="rectole0000000003" style="width:447.450000pt;height:269.250000pt" o:preferrelative="t" o:ole="">
+        <w:object w:dxaOrig="9050" w:dyaOrig="5446">
+          <v:rect xmlns:o="urn:schemas-microsoft-com:office:office" xmlns:v="urn:schemas-microsoft-com:vml" id="rectole0000000003" style="width:452.500000pt;height:272.300000pt" o:preferrelative="t" o:ole="">
             <o:lock v:ext="edit"/>
             <v:imagedata xmlns:r="http://schemas.openxmlformats.org/officeDocument/2006/relationships" r:id="docRId7" o:title=""/>
           </v:rect>
@@ -1587,18 +1430,16 @@
         <w:jc w:val="left"/>
         <w:rPr>
           <w:rFonts w:ascii="Verdana" w:hAnsi="Verdana" w:cs="Verdana" w:eastAsia="Verdana"/>
-          <w:strike w:val="true"/>
-          <w:color w:val="auto"/>
-          <w:spacing w:val="0"/>
-          <w:position w:val="0"/>
-          <w:sz w:val="20"/>
-          <w:shd w:fill="auto" w:val="clear"/>
-        </w:rPr>
-      </w:pPr>
-      <w:r>
-        <w:rPr>
-          <w:rFonts w:ascii="Verdana" w:hAnsi="Verdana" w:cs="Verdana" w:eastAsia="Verdana"/>
-          <w:strike w:val="true"/>
+          <w:color w:val="auto"/>
+          <w:spacing w:val="0"/>
+          <w:position w:val="0"/>
+          <w:sz w:val="20"/>
+          <w:shd w:fill="auto" w:val="clear"/>
+        </w:rPr>
+      </w:pPr>
+      <w:r>
+        <w:rPr>
+          <w:rFonts w:ascii="Verdana" w:hAnsi="Verdana" w:cs="Verdana" w:eastAsia="Verdana"/>
           <w:color w:val="auto"/>
           <w:spacing w:val="0"/>
           <w:position w:val="0"/>
@@ -1637,7 +1478,7 @@
           <w:spacing w:val="0"/>
           <w:position w:val="0"/>
           <w:sz w:val="20"/>
-          <w:shd w:fill="FFFF00" w:val="clear"/>
+          <w:shd w:fill="auto" w:val="clear"/>
         </w:rPr>
         <w:t xml:space="preserve">Level</w:t>
         <w:br/>
@@ -1792,8 +1633,8 @@
         </w:rPr>
       </w:pPr>
       <w:r>
-        <w:object w:dxaOrig="9293" w:dyaOrig="5547">
-          <v:rect xmlns:o="urn:schemas-microsoft-com:office:office" xmlns:v="urn:schemas-microsoft-com:vml" id="rectole0000000004" style="width:464.650000pt;height:277.350000pt" o:preferrelative="t" o:ole="">
+        <w:object w:dxaOrig="9414" w:dyaOrig="5608">
+          <v:rect xmlns:o="urn:schemas-microsoft-com:office:office" xmlns:v="urn:schemas-microsoft-com:vml" id="rectole0000000004" style="width:470.700000pt;height:280.400000pt" o:preferrelative="t" o:ole="">
             <o:lock v:ext="edit"/>
             <v:imagedata xmlns:r="http://schemas.openxmlformats.org/officeDocument/2006/relationships" r:id="docRId9" o:title=""/>
           </v:rect>
@@ -1975,8 +1816,8 @@
         <w:br/>
       </w:r>
       <w:r>
-        <w:object w:dxaOrig="8949" w:dyaOrig="5385">
-          <v:rect xmlns:o="urn:schemas-microsoft-com:office:office" xmlns:v="urn:schemas-microsoft-com:vml" id="rectole0000000005" style="width:447.450000pt;height:269.250000pt" o:preferrelative="t" o:ole="">
+        <w:object w:dxaOrig="9050" w:dyaOrig="5446">
+          <v:rect xmlns:o="urn:schemas-microsoft-com:office:office" xmlns:v="urn:schemas-microsoft-com:vml" id="rectole0000000005" style="width:452.500000pt;height:272.300000pt" o:preferrelative="t" o:ole="">
             <o:lock v:ext="edit"/>
             <v:imagedata xmlns:r="http://schemas.openxmlformats.org/officeDocument/2006/relationships" r:id="docRId11" o:title=""/>
           </v:rect>

</xml_diff>